<commit_message>
Added reqs in summary
</commit_message>
<xml_diff>
--- a/Summary.docx
+++ b/Summary.docx
@@ -143,6 +143,8 @@
         <w:pStyle w:val="NoSpacing"/>
         <w:rPr>
           <w:rFonts w:ascii="Times New Roman" w:hAnsi="Times New Roman" w:cs="Times New Roman"/>
+          <w:b/>
+          <w:bCs/>
         </w:rPr>
       </w:pPr>
     </w:p>
@@ -899,19 +901,7 @@
         <w:rPr>
           <w:rFonts w:ascii="Times New Roman" w:hAnsi="Times New Roman" w:cs="Times New Roman"/>
         </w:rPr>
-        <w:t xml:space="preserve">The following is a plot of </w:t>
-      </w:r>
-      <w:r>
-        <w:rPr>
-          <w:rFonts w:ascii="Times New Roman" w:hAnsi="Times New Roman" w:cs="Times New Roman"/>
-        </w:rPr>
-        <w:t>Memory taken</w:t>
-      </w:r>
-      <w:r>
-        <w:rPr>
-          <w:rFonts w:ascii="Times New Roman" w:hAnsi="Times New Roman" w:cs="Times New Roman"/>
-        </w:rPr>
-        <w:t xml:space="preserve"> vs problem size for both basic and advanced versions.</w:t>
+        <w:t>The following is a plot of Memory taken vs problem size for both basic and advanced versions.</w:t>
       </w:r>
     </w:p>
     <w:p>
@@ -930,13 +920,7 @@
         <w:rPr>
           <w:rFonts w:ascii="Times New Roman" w:hAnsi="Times New Roman" w:cs="Times New Roman"/>
         </w:rPr>
-        <w:t>The curve is ideal when m = n. Both strings are of same size</w:t>
-      </w:r>
-      <w:r>
-        <w:rPr>
-          <w:rFonts w:ascii="Times New Roman" w:hAnsi="Times New Roman" w:cs="Times New Roman"/>
-        </w:rPr>
-        <w:t>.</w:t>
+        <w:t>The curve is ideal when m = n. Both strings are of same size.</w:t>
       </w:r>
     </w:p>
     <w:p>
@@ -1287,30 +1271,98 @@
         <w:pStyle w:val="NoSpacing"/>
         <w:rPr>
           <w:rFonts w:ascii="Times New Roman" w:hAnsi="Times New Roman" w:cs="Times New Roman"/>
+        </w:rPr>
+      </w:pPr>
+    </w:p>
+    <w:p>
+      <w:pPr>
+        <w:pStyle w:val="NoSpacing"/>
+        <w:rPr>
+          <w:rFonts w:ascii="Times New Roman" w:hAnsi="Times New Roman" w:cs="Times New Roman"/>
           <w:b/>
           <w:bCs/>
           <w:u w:val="single"/>
         </w:rPr>
       </w:pPr>
-    </w:p>
-    <w:p>
-      <w:pPr>
-        <w:pStyle w:val="NoSpacing"/>
+      <w:r>
         <w:rPr>
           <w:rFonts w:ascii="Times New Roman" w:hAnsi="Times New Roman" w:cs="Times New Roman"/>
           <w:b/>
           <w:bCs/>
           <w:u w:val="single"/>
         </w:rPr>
-      </w:pPr>
-      <w:r>
+        <w:lastRenderedPageBreak/>
+        <w:t>Requirements</w:t>
+      </w:r>
+    </w:p>
+    <w:p>
+      <w:pPr>
+        <w:pStyle w:val="NoSpacing"/>
+        <w:rPr>
+          <w:rFonts w:ascii="Times New Roman" w:hAnsi="Times New Roman" w:cs="Times New Roman"/>
+        </w:rPr>
+      </w:pPr>
+    </w:p>
+    <w:p>
+      <w:pPr>
+        <w:pStyle w:val="NoSpacing"/>
+        <w:rPr>
+          <w:rFonts w:ascii="Times New Roman" w:hAnsi="Times New Roman" w:cs="Times New Roman"/>
+        </w:rPr>
+      </w:pPr>
+      <w:r>
+        <w:rPr>
+          <w:rFonts w:ascii="Times New Roman" w:hAnsi="Times New Roman" w:cs="Times New Roman"/>
+        </w:rPr>
+        <w:t>For installing all the dependencies required in this project use this command</w:t>
+      </w:r>
+    </w:p>
+    <w:p>
+      <w:pPr>
+        <w:pStyle w:val="NoSpacing"/>
+        <w:rPr>
+          <w:rFonts w:ascii="Times New Roman" w:hAnsi="Times New Roman" w:cs="Times New Roman"/>
+          <w:b/>
+          <w:bCs/>
+        </w:rPr>
+      </w:pPr>
+      <w:r>
+        <w:rPr>
+          <w:rFonts w:ascii="Times New Roman" w:hAnsi="Times New Roman" w:cs="Times New Roman"/>
+          <w:b/>
+          <w:bCs/>
+        </w:rPr>
+        <w:t>pip install -r requirements.txt</w:t>
+      </w:r>
+    </w:p>
+    <w:p>
+      <w:pPr>
+        <w:pStyle w:val="NoSpacing"/>
         <w:rPr>
           <w:rFonts w:ascii="Times New Roman" w:hAnsi="Times New Roman" w:cs="Times New Roman"/>
           <w:b/>
           <w:bCs/>
           <w:u w:val="single"/>
         </w:rPr>
-        <w:lastRenderedPageBreak/>
+      </w:pPr>
+    </w:p>
+    <w:p>
+      <w:pPr>
+        <w:pStyle w:val="NoSpacing"/>
+        <w:rPr>
+          <w:rFonts w:ascii="Times New Roman" w:hAnsi="Times New Roman" w:cs="Times New Roman"/>
+          <w:b/>
+          <w:bCs/>
+          <w:u w:val="single"/>
+        </w:rPr>
+      </w:pPr>
+      <w:r>
+        <w:rPr>
+          <w:rFonts w:ascii="Times New Roman" w:hAnsi="Times New Roman" w:cs="Times New Roman"/>
+          <w:b/>
+          <w:bCs/>
+          <w:u w:val="single"/>
+        </w:rPr>
         <w:t>Contributions of each group member</w:t>
       </w:r>
     </w:p>

</xml_diff>